<commit_message>
design class diagram toevoegingen
al mijn sd's zitten er nu in
</commit_message>
<xml_diff>
--- a/Iteratie1/Opdracht2/FURPS+.docx
+++ b/Iteratie1/Opdracht2/FURPS+.docx
@@ -23,22 +23,35 @@
     </w:p>
     <w:p>
       <w:pPr>
+        <w:rPr>
+          <w:b/>
+          <w:bCs/>
+        </w:rPr>
+      </w:pPr>
+      <w:proofErr w:type="spellStart"/>
+      <w:r>
+        <w:rPr>
+          <w:b/>
+          <w:bCs/>
+        </w:rPr>
+        <w:t>Functionality</w:t>
+      </w:r>
+      <w:proofErr w:type="spellEnd"/>
+    </w:p>
+    <w:p>
+      <w:pPr>
         <w:pStyle w:val="ListParagraph"/>
         <w:numPr>
           <w:ilvl w:val="0"/>
-          <w:numId w:val="3"/>
+          <w:numId w:val="6"/>
         </w:numPr>
-        <w:rPr>
-          <w:b/>
-          <w:bCs/>
-        </w:rPr>
-      </w:pPr>
-      <w:r>
-        <w:rPr>
-          <w:b/>
-          <w:bCs/>
-        </w:rPr>
-        <w:t>Functionality</w:t>
+        <w:spacing w:line="256" w:lineRule="auto"/>
+      </w:pPr>
+      <w:r>
+        <w:t>Verschillende vragen (meerkeuzevragen, juist/onjuist-vragen en kortantwoord-vragen)</w:t>
+      </w:r>
+      <w:r>
+        <w:t>.</w:t>
       </w:r>
     </w:p>
     <w:p>
@@ -46,17 +59,38 @@
         <w:pStyle w:val="ListParagraph"/>
         <w:numPr>
           <w:ilvl w:val="0"/>
-          <w:numId w:val="4"/>
+          <w:numId w:val="6"/>
         </w:numPr>
-      </w:pPr>
-      <w:r>
-        <w:t>Verschillende vragen (</w:t>
-      </w:r>
-      <w:r>
-        <w:t>meerkeuzevragen, juist/onjuist-vragen en kortantwoord-vragen</w:t>
-      </w:r>
-      <w:r>
-        <w:t>)</w:t>
+        <w:spacing w:line="256" w:lineRule="auto"/>
+        <w:rPr>
+          <w:lang w:val="en-US"/>
+        </w:rPr>
+      </w:pPr>
+      <w:r>
+        <w:rPr>
+          <w:lang w:val="en-US"/>
+        </w:rPr>
+        <w:t xml:space="preserve">Type accounts (basis </w:t>
+      </w:r>
+      <w:proofErr w:type="spellStart"/>
+      <w:r>
+        <w:rPr>
+          <w:lang w:val="en-US"/>
+        </w:rPr>
+        <w:t>en</w:t>
+      </w:r>
+      <w:proofErr w:type="spellEnd"/>
+      <w:r>
+        <w:rPr>
+          <w:lang w:val="en-US"/>
+        </w:rPr>
+        <w:t xml:space="preserve"> premium)</w:t>
+      </w:r>
+      <w:r>
+        <w:rPr>
+          <w:lang w:val="en-US"/>
+        </w:rPr>
+        <w:t>.</w:t>
       </w:r>
     </w:p>
     <w:p>
@@ -64,35 +98,26 @@
         <w:pStyle w:val="ListParagraph"/>
         <w:numPr>
           <w:ilvl w:val="0"/>
-          <w:numId w:val="4"/>
+          <w:numId w:val="6"/>
         </w:numPr>
+        <w:spacing w:line="256" w:lineRule="auto"/>
         <w:rPr>
           <w:lang w:val="en-US"/>
         </w:rPr>
       </w:pPr>
+      <w:proofErr w:type="spellStart"/>
       <w:r>
         <w:rPr>
           <w:lang w:val="en-US"/>
         </w:rPr>
-        <w:t xml:space="preserve">Type </w:t>
-      </w:r>
-      <w:r>
-        <w:rPr>
-          <w:lang w:val="en-US"/>
-        </w:rPr>
-        <w:t>accounts (</w:t>
-      </w:r>
-      <w:r>
-        <w:rPr>
-          <w:lang w:val="en-US"/>
-        </w:rPr>
-        <w:t>basis en p</w:t>
-      </w:r>
-      <w:r>
-        <w:rPr>
-          <w:lang w:val="en-US"/>
-        </w:rPr>
-        <w:t>remium)</w:t>
+        <w:t>Navig</w:t>
+      </w:r>
+      <w:proofErr w:type="spellEnd"/>
+      <w:r>
+        <w:t>eerbaarheid in vragen</w:t>
+      </w:r>
+      <w:r>
+        <w:t>.</w:t>
       </w:r>
     </w:p>
     <w:p>
@@ -100,20 +125,12 @@
         <w:pStyle w:val="ListParagraph"/>
         <w:numPr>
           <w:ilvl w:val="0"/>
-          <w:numId w:val="4"/>
+          <w:numId w:val="6"/>
         </w:numPr>
-        <w:rPr>
-          <w:lang w:val="en-US"/>
-        </w:rPr>
-      </w:pPr>
-      <w:r>
-        <w:rPr>
-          <w:lang w:val="en-US"/>
-        </w:rPr>
-        <w:t>Navig</w:t>
-      </w:r>
-      <w:r>
-        <w:t>eerbaarheid in vragen</w:t>
+        <w:spacing w:line="256" w:lineRule="auto"/>
+      </w:pPr>
+      <w:r>
+        <w:t>Hoe sneller klaar, hoe meer punten of snelle correcte antwoorden moeten meer punten opleveren.</w:t>
       </w:r>
     </w:p>
     <w:p>
@@ -121,14 +138,12 @@
         <w:pStyle w:val="ListParagraph"/>
         <w:numPr>
           <w:ilvl w:val="0"/>
-          <w:numId w:val="4"/>
+          <w:numId w:val="6"/>
         </w:numPr>
-      </w:pPr>
-      <w:r>
-        <w:t>Hoe sneller klaar, hoe meer punten</w:t>
-      </w:r>
-      <w:r>
-        <w:t xml:space="preserve"> of snelle correcte antwoorden moeten meer punten opleveren.</w:t>
+        <w:spacing w:line="256" w:lineRule="auto"/>
+      </w:pPr>
+      <w:r>
+        <w:t>De puntentelling van de studenten moeten opgeslagen worden tijdens de toets.</w:t>
       </w:r>
     </w:p>
     <w:p>
@@ -136,11 +151,15 @@
         <w:pStyle w:val="ListParagraph"/>
         <w:numPr>
           <w:ilvl w:val="0"/>
-          <w:numId w:val="4"/>
+          <w:numId w:val="6"/>
         </w:numPr>
-      </w:pPr>
-      <w:r>
-        <w:t>De puntentelling van de studenten moeten opgeslagen worden tijdens de toets.</w:t>
+        <w:spacing w:line="256" w:lineRule="auto"/>
+      </w:pPr>
+      <w:r>
+        <w:t>Docent kan een overzicht, met per deelnemer de (totaal)score, genereren</w:t>
+      </w:r>
+      <w:r>
+        <w:t>.</w:t>
       </w:r>
     </w:p>
     <w:p>
@@ -148,14 +167,15 @@
         <w:pStyle w:val="ListParagraph"/>
         <w:numPr>
           <w:ilvl w:val="0"/>
-          <w:numId w:val="4"/>
+          <w:numId w:val="6"/>
         </w:numPr>
-      </w:pPr>
-      <w:r>
-        <w:t>Docent heeft</w:t>
-      </w:r>
-      <w:r>
-        <w:t xml:space="preserve"> een overzicht, met per deelnemer de (totaal)score, genereren</w:t>
+        <w:spacing w:line="256" w:lineRule="auto"/>
+      </w:pPr>
+      <w:r>
+        <w:t>De puntentelling flexibel te maken</w:t>
+      </w:r>
+      <w:r>
+        <w:t>.</w:t>
       </w:r>
     </w:p>
     <w:p>
@@ -163,148 +183,18 @@
         <w:pStyle w:val="ListParagraph"/>
         <w:numPr>
           <w:ilvl w:val="0"/>
-          <w:numId w:val="4"/>
+          <w:numId w:val="6"/>
         </w:numPr>
-      </w:pPr>
-      <w:r>
-        <w:t>De puntentelling flexibel te maken</w:t>
-      </w:r>
-    </w:p>
-    <w:p>
-      <w:pPr>
-        <w:pStyle w:val="ListParagraph"/>
-        <w:numPr>
-          <w:ilvl w:val="0"/>
-          <w:numId w:val="3"/>
-        </w:numPr>
-        <w:rPr>
-          <w:b/>
-          <w:bCs/>
-        </w:rPr>
-      </w:pPr>
-      <w:r>
-        <w:rPr>
-          <w:b/>
-          <w:bCs/>
-        </w:rPr>
-        <w:t>Usability</w:t>
-      </w:r>
-    </w:p>
-    <w:p>
-      <w:pPr>
-        <w:pStyle w:val="ListParagraph"/>
-        <w:numPr>
-          <w:ilvl w:val="0"/>
-          <w:numId w:val="4"/>
-        </w:numPr>
-      </w:pPr>
-      <w:r>
-        <w:t xml:space="preserve">Bij de puntentelling </w:t>
-      </w:r>
-      <w:r>
-        <w:t>moet makkelijk overgestapt kunnen worden op een andere systematiek.</w:t>
-      </w:r>
-    </w:p>
-    <w:p>
-      <w:pPr>
-        <w:pStyle w:val="ListParagraph"/>
-        <w:numPr>
-          <w:ilvl w:val="0"/>
-          <w:numId w:val="3"/>
-        </w:numPr>
-        <w:rPr>
-          <w:b/>
-          <w:bCs/>
-        </w:rPr>
-      </w:pPr>
-      <w:r>
-        <w:rPr>
-          <w:b/>
-          <w:bCs/>
-        </w:rPr>
-        <w:t>Reliability</w:t>
-      </w:r>
-    </w:p>
-    <w:p>
-      <w:pPr>
-        <w:pStyle w:val="ListParagraph"/>
-        <w:numPr>
-          <w:ilvl w:val="0"/>
-          <w:numId w:val="4"/>
-        </w:numPr>
-        <w:rPr>
-          <w:b/>
-          <w:bCs/>
-        </w:rPr>
-      </w:pPr>
-    </w:p>
-    <w:p>
-      <w:pPr>
-        <w:pStyle w:val="ListParagraph"/>
-        <w:numPr>
-          <w:ilvl w:val="0"/>
-          <w:numId w:val="3"/>
-        </w:numPr>
-        <w:rPr>
-          <w:b/>
-          <w:bCs/>
-          <w:lang w:val="en-US"/>
-        </w:rPr>
-      </w:pPr>
-      <w:r>
-        <w:rPr>
-          <w:b/>
-          <w:bCs/>
-          <w:lang w:val="en-US"/>
-        </w:rPr>
-        <w:t>Performance</w:t>
-      </w:r>
-    </w:p>
-    <w:p>
-      <w:pPr>
-        <w:pStyle w:val="ListParagraph"/>
-        <w:numPr>
-          <w:ilvl w:val="0"/>
-          <w:numId w:val="4"/>
-        </w:numPr>
-        <w:rPr>
-          <w:b/>
-          <w:bCs/>
-          <w:lang w:val="en-US"/>
-        </w:rPr>
-      </w:pPr>
-    </w:p>
-    <w:p>
-      <w:pPr>
-        <w:pStyle w:val="ListParagraph"/>
-        <w:numPr>
-          <w:ilvl w:val="0"/>
-          <w:numId w:val="3"/>
-        </w:numPr>
-        <w:rPr>
-          <w:b/>
-          <w:bCs/>
-        </w:rPr>
-      </w:pPr>
-      <w:r>
-        <w:rPr>
-          <w:b/>
-          <w:bCs/>
-        </w:rPr>
-        <w:t>Supportability</w:t>
-      </w:r>
-    </w:p>
-    <w:p>
-      <w:pPr>
-        <w:pStyle w:val="ListParagraph"/>
-        <w:numPr>
-          <w:ilvl w:val="0"/>
-          <w:numId w:val="4"/>
-        </w:numPr>
-      </w:pPr>
-      <w:r>
-        <w:t>Versies in andere talen (bijv. Engels, Duits, Frans en Spaans)</w:t>
-      </w:r>
+        <w:spacing w:line="256" w:lineRule="auto"/>
+      </w:pPr>
+      <w:r>
+        <w:t>Er kunnen maximaal 50 studenten deelnemen aan een sessie.</w:t>
+      </w:r>
+    </w:p>
+    <w:p>
+      <w:pPr>
+        <w:spacing w:line="256" w:lineRule="auto"/>
+      </w:pPr>
     </w:p>
     <w:p>
       <w:pPr>
@@ -327,34 +217,132 @@
     </w:p>
     <w:p>
       <w:pPr>
+        <w:rPr>
+          <w:b/>
+          <w:bCs/>
+        </w:rPr>
+      </w:pPr>
+      <w:proofErr w:type="spellStart"/>
+      <w:r>
+        <w:rPr>
+          <w:b/>
+          <w:bCs/>
+        </w:rPr>
+        <w:t>Usability</w:t>
+      </w:r>
+      <w:proofErr w:type="spellEnd"/>
+    </w:p>
+    <w:p>
+      <w:pPr>
         <w:pStyle w:val="ListParagraph"/>
         <w:numPr>
           <w:ilvl w:val="0"/>
-          <w:numId w:val="5"/>
+          <w:numId w:val="7"/>
         </w:numPr>
-      </w:pPr>
-      <w:r>
-        <w:t>Er kunnen maximaal 50 studenten deelnemen aan een sessie.</w:t>
-      </w:r>
+        <w:spacing w:line="256" w:lineRule="auto"/>
+      </w:pPr>
+      <w:r>
+        <w:t>Bij de puntentelling moet makkelijk overgestapt kunnen worden op een andere systematiek.</w:t>
+      </w:r>
+    </w:p>
+    <w:p>
+      <w:pPr>
+        <w:rPr>
+          <w:b/>
+          <w:bCs/>
+        </w:rPr>
+      </w:pPr>
+      <w:proofErr w:type="spellStart"/>
+      <w:r>
+        <w:rPr>
+          <w:b/>
+          <w:bCs/>
+        </w:rPr>
+        <w:t>Reliability</w:t>
+      </w:r>
+      <w:proofErr w:type="spellEnd"/>
+    </w:p>
+    <w:p>
+      <w:pPr>
+        <w:rPr>
+          <w:b/>
+          <w:bCs/>
+        </w:rPr>
+      </w:pPr>
+    </w:p>
+    <w:p>
+      <w:pPr>
+        <w:rPr>
+          <w:b/>
+          <w:bCs/>
+          <w:lang w:val="en-US"/>
+        </w:rPr>
+      </w:pPr>
+      <w:r>
+        <w:rPr>
+          <w:b/>
+          <w:bCs/>
+          <w:lang w:val="en-US"/>
+        </w:rPr>
+        <w:t>Performance</w:t>
+      </w:r>
+    </w:p>
+    <w:p>
+      <w:pPr>
+        <w:rPr>
+          <w:b/>
+          <w:bCs/>
+          <w:lang w:val="en-US"/>
+        </w:rPr>
+      </w:pPr>
+    </w:p>
+    <w:p>
+      <w:pPr>
+        <w:rPr>
+          <w:b/>
+          <w:bCs/>
+        </w:rPr>
+      </w:pPr>
+      <w:proofErr w:type="spellStart"/>
+      <w:r>
+        <w:rPr>
+          <w:b/>
+          <w:bCs/>
+        </w:rPr>
+        <w:t>Supportability</w:t>
+      </w:r>
+      <w:proofErr w:type="spellEnd"/>
     </w:p>
     <w:p>
       <w:pPr>
         <w:pStyle w:val="ListParagraph"/>
         <w:numPr>
           <w:ilvl w:val="0"/>
-          <w:numId w:val="5"/>
+          <w:numId w:val="7"/>
         </w:numPr>
-      </w:pPr>
-      <w:r>
-        <w:t xml:space="preserve">Het </w:t>
-      </w:r>
-      <w:r>
-        <w:t xml:space="preserve">moet beschikbaar komen op de meest gangbare </w:t>
-      </w:r>
-      <w:r>
-        <w:t>devices.</w:t>
-      </w:r>
-    </w:p>
+        <w:spacing w:line="256" w:lineRule="auto"/>
+      </w:pPr>
+      <w:r>
+        <w:t>Versies in andere talen (bijv. Engels, Duits, Frans en/of Spaans)</w:t>
+      </w:r>
+      <w:r>
+        <w:t>.</w:t>
+      </w:r>
+    </w:p>
+    <w:p>
+      <w:pPr>
+        <w:pStyle w:val="ListParagraph"/>
+        <w:numPr>
+          <w:ilvl w:val="0"/>
+          <w:numId w:val="7"/>
+        </w:numPr>
+        <w:spacing w:line="256" w:lineRule="auto"/>
+      </w:pPr>
+      <w:r>
+        <w:t>Het moet beschikbaar komen op de meest gangbare devices.</w:t>
+      </w:r>
+    </w:p>
+    <w:p/>
     <w:sectPr>
       <w:pgSz w:w="11906" w:h="16838"/>
       <w:pgMar w:top="1417" w:right="1417" w:bottom="1417" w:left="1417" w:header="708" w:footer="708" w:gutter="0"/>
@@ -368,6 +356,119 @@
 <file path=word/numbering.xml><?xml version="1.0" encoding="utf-8"?>
 <w:numbering xmlns:wpc="http://schemas.microsoft.com/office/word/2010/wordprocessingCanvas" xmlns:cx="http://schemas.microsoft.com/office/drawing/2014/chartex" xmlns:cx1="http://schemas.microsoft.com/office/drawing/2015/9/8/chartex" xmlns:cx2="http://schemas.microsoft.com/office/drawing/2015/10/21/chartex" xmlns:cx3="http://schemas.microsoft.com/office/drawing/2016/5/9/chartex" xmlns:cx4="http://schemas.microsoft.com/office/drawing/2016/5/10/chartex" xmlns:cx5="http://schemas.microsoft.com/office/drawing/2016/5/11/chartex" xmlns:cx6="http://schemas.microsoft.com/office/drawing/2016/5/12/chartex" xmlns:cx7="http://schemas.microsoft.com/office/drawing/2016/5/13/chartex" xmlns:cx8="http://schemas.microsoft.com/office/drawing/2016/5/14/chartex" xmlns:mc="http://schemas.openxmlformats.org/markup-compatibility/2006" xmlns:aink="http://schemas.microsoft.com/office/drawing/2016/ink" xmlns:am3d="http://schemas.microsoft.com/office/drawing/2017/model3d" xmlns:o="urn:schemas-microsoft-com:office:office" xmlns:r="http://schemas.openxmlformats.org/officeDocument/2006/relationships" xmlns:m="http://schemas.openxmlformats.org/officeDocument/2006/math" xmlns:v="urn:schemas-microsoft-com:vml" xmlns:wp14="http://schemas.microsoft.com/office/word/2010/wordprocessingDrawing" xmlns:wp="http://schemas.openxmlformats.org/drawingml/2006/wordprocessingDrawing" xmlns:w10="urn:schemas-microsoft-com:office:word" xmlns:w="http://schemas.openxmlformats.org/wordprocessingml/2006/main" xmlns:w14="http://schemas.microsoft.com/office/word/2010/wordml" xmlns:w15="http://schemas.microsoft.com/office/word/2012/wordml" xmlns:w16cex="http://schemas.microsoft.com/office/word/2018/wordml/cex" xmlns:w16cid="http://schemas.microsoft.com/office/word/2016/wordml/cid" xmlns:w16="http://schemas.microsoft.com/office/word/2018/wordml" xmlns:w16se="http://schemas.microsoft.com/office/word/2015/wordml/symex" xmlns:wpg="http://schemas.microsoft.com/office/word/2010/wordprocessingGroup" xmlns:wpi="http://schemas.microsoft.com/office/word/2010/wordprocessingInk" xmlns:wne="http://schemas.microsoft.com/office/word/2006/wordml" xmlns:wps="http://schemas.microsoft.com/office/word/2010/wordprocessingShape" mc:Ignorable="w14 w15 w16se w16cid w16 w16cex wp14">
   <w:abstractNum w:abstractNumId="0" w15:restartNumberingAfterBreak="0">
+    <w:nsid w:val="22FE13DF"/>
+    <w:multiLevelType w:val="hybridMultilevel"/>
+    <w:tmpl w:val="F21CB7C4"/>
+    <w:lvl w:ilvl="0" w:tplc="04130001">
+      <w:start w:val="1"/>
+      <w:numFmt w:val="bullet"/>
+      <w:lvlText w:val=""/>
+      <w:lvlJc w:val="left"/>
+      <w:pPr>
+        <w:ind w:left="720" w:hanging="360"/>
+      </w:pPr>
+      <w:rPr>
+        <w:rFonts w:ascii="Symbol" w:hAnsi="Symbol" w:hint="default"/>
+      </w:rPr>
+    </w:lvl>
+    <w:lvl w:ilvl="1" w:tplc="04130003">
+      <w:start w:val="1"/>
+      <w:numFmt w:val="bullet"/>
+      <w:lvlText w:val="o"/>
+      <w:lvlJc w:val="left"/>
+      <w:pPr>
+        <w:ind w:left="1440" w:hanging="360"/>
+      </w:pPr>
+      <w:rPr>
+        <w:rFonts w:ascii="Courier New" w:hAnsi="Courier New" w:cs="Courier New" w:hint="default"/>
+      </w:rPr>
+    </w:lvl>
+    <w:lvl w:ilvl="2" w:tplc="04130005">
+      <w:start w:val="1"/>
+      <w:numFmt w:val="bullet"/>
+      <w:lvlText w:val=""/>
+      <w:lvlJc w:val="left"/>
+      <w:pPr>
+        <w:ind w:left="2160" w:hanging="360"/>
+      </w:pPr>
+      <w:rPr>
+        <w:rFonts w:ascii="Wingdings" w:hAnsi="Wingdings" w:hint="default"/>
+      </w:rPr>
+    </w:lvl>
+    <w:lvl w:ilvl="3" w:tplc="04130001">
+      <w:start w:val="1"/>
+      <w:numFmt w:val="bullet"/>
+      <w:lvlText w:val=""/>
+      <w:lvlJc w:val="left"/>
+      <w:pPr>
+        <w:ind w:left="2880" w:hanging="360"/>
+      </w:pPr>
+      <w:rPr>
+        <w:rFonts w:ascii="Symbol" w:hAnsi="Symbol" w:hint="default"/>
+      </w:rPr>
+    </w:lvl>
+    <w:lvl w:ilvl="4" w:tplc="04130003">
+      <w:start w:val="1"/>
+      <w:numFmt w:val="bullet"/>
+      <w:lvlText w:val="o"/>
+      <w:lvlJc w:val="left"/>
+      <w:pPr>
+        <w:ind w:left="3600" w:hanging="360"/>
+      </w:pPr>
+      <w:rPr>
+        <w:rFonts w:ascii="Courier New" w:hAnsi="Courier New" w:cs="Courier New" w:hint="default"/>
+      </w:rPr>
+    </w:lvl>
+    <w:lvl w:ilvl="5" w:tplc="04130005">
+      <w:start w:val="1"/>
+      <w:numFmt w:val="bullet"/>
+      <w:lvlText w:val=""/>
+      <w:lvlJc w:val="left"/>
+      <w:pPr>
+        <w:ind w:left="4320" w:hanging="360"/>
+      </w:pPr>
+      <w:rPr>
+        <w:rFonts w:ascii="Wingdings" w:hAnsi="Wingdings" w:hint="default"/>
+      </w:rPr>
+    </w:lvl>
+    <w:lvl w:ilvl="6" w:tplc="04130001">
+      <w:start w:val="1"/>
+      <w:numFmt w:val="bullet"/>
+      <w:lvlText w:val=""/>
+      <w:lvlJc w:val="left"/>
+      <w:pPr>
+        <w:ind w:left="5040" w:hanging="360"/>
+      </w:pPr>
+      <w:rPr>
+        <w:rFonts w:ascii="Symbol" w:hAnsi="Symbol" w:hint="default"/>
+      </w:rPr>
+    </w:lvl>
+    <w:lvl w:ilvl="7" w:tplc="04130003">
+      <w:start w:val="1"/>
+      <w:numFmt w:val="bullet"/>
+      <w:lvlText w:val="o"/>
+      <w:lvlJc w:val="left"/>
+      <w:pPr>
+        <w:ind w:left="5760" w:hanging="360"/>
+      </w:pPr>
+      <w:rPr>
+        <w:rFonts w:ascii="Courier New" w:hAnsi="Courier New" w:cs="Courier New" w:hint="default"/>
+      </w:rPr>
+    </w:lvl>
+    <w:lvl w:ilvl="8" w:tplc="04130005">
+      <w:start w:val="1"/>
+      <w:numFmt w:val="bullet"/>
+      <w:lvlText w:val=""/>
+      <w:lvlJc w:val="left"/>
+      <w:pPr>
+        <w:ind w:left="6480" w:hanging="360"/>
+      </w:pPr>
+      <w:rPr>
+        <w:rFonts w:ascii="Wingdings" w:hAnsi="Wingdings" w:hint="default"/>
+      </w:rPr>
+    </w:lvl>
+  </w:abstractNum>
+  <w:abstractNum w:abstractNumId="1" w15:restartNumberingAfterBreak="0">
     <w:nsid w:val="35A07EB7"/>
     <w:multiLevelType w:val="hybridMultilevel"/>
     <w:tmpl w:val="0C3A5B2A"/>
@@ -480,7 +581,7 @@
       </w:rPr>
     </w:lvl>
   </w:abstractNum>
-  <w:abstractNum w:abstractNumId="1" w15:restartNumberingAfterBreak="0">
+  <w:abstractNum w:abstractNumId="2" w15:restartNumberingAfterBreak="0">
     <w:nsid w:val="3F2B1B69"/>
     <w:multiLevelType w:val="multilevel"/>
     <w:tmpl w:val="662E5402"/>
@@ -629,7 +730,7 @@
       </w:rPr>
     </w:lvl>
   </w:abstractNum>
-  <w:abstractNum w:abstractNumId="2" w15:restartNumberingAfterBreak="0">
+  <w:abstractNum w:abstractNumId="3" w15:restartNumberingAfterBreak="0">
     <w:nsid w:val="4031563B"/>
     <w:multiLevelType w:val="hybridMultilevel"/>
     <w:tmpl w:val="ED1AC630"/>
@@ -742,7 +843,120 @@
       </w:rPr>
     </w:lvl>
   </w:abstractNum>
-  <w:abstractNum w:abstractNumId="3" w15:restartNumberingAfterBreak="0">
+  <w:abstractNum w:abstractNumId="4" w15:restartNumberingAfterBreak="0">
+    <w:nsid w:val="45C9741D"/>
+    <w:multiLevelType w:val="hybridMultilevel"/>
+    <w:tmpl w:val="938CCAF2"/>
+    <w:lvl w:ilvl="0" w:tplc="04130001">
+      <w:start w:val="1"/>
+      <w:numFmt w:val="bullet"/>
+      <w:lvlText w:val=""/>
+      <w:lvlJc w:val="left"/>
+      <w:pPr>
+        <w:ind w:left="720" w:hanging="360"/>
+      </w:pPr>
+      <w:rPr>
+        <w:rFonts w:ascii="Symbol" w:hAnsi="Symbol" w:hint="default"/>
+      </w:rPr>
+    </w:lvl>
+    <w:lvl w:ilvl="1" w:tplc="04130003">
+      <w:start w:val="1"/>
+      <w:numFmt w:val="bullet"/>
+      <w:lvlText w:val="o"/>
+      <w:lvlJc w:val="left"/>
+      <w:pPr>
+        <w:ind w:left="1440" w:hanging="360"/>
+      </w:pPr>
+      <w:rPr>
+        <w:rFonts w:ascii="Courier New" w:hAnsi="Courier New" w:cs="Courier New" w:hint="default"/>
+      </w:rPr>
+    </w:lvl>
+    <w:lvl w:ilvl="2" w:tplc="04130005">
+      <w:start w:val="1"/>
+      <w:numFmt w:val="bullet"/>
+      <w:lvlText w:val=""/>
+      <w:lvlJc w:val="left"/>
+      <w:pPr>
+        <w:ind w:left="2160" w:hanging="360"/>
+      </w:pPr>
+      <w:rPr>
+        <w:rFonts w:ascii="Wingdings" w:hAnsi="Wingdings" w:hint="default"/>
+      </w:rPr>
+    </w:lvl>
+    <w:lvl w:ilvl="3" w:tplc="04130001">
+      <w:start w:val="1"/>
+      <w:numFmt w:val="bullet"/>
+      <w:lvlText w:val=""/>
+      <w:lvlJc w:val="left"/>
+      <w:pPr>
+        <w:ind w:left="2880" w:hanging="360"/>
+      </w:pPr>
+      <w:rPr>
+        <w:rFonts w:ascii="Symbol" w:hAnsi="Symbol" w:hint="default"/>
+      </w:rPr>
+    </w:lvl>
+    <w:lvl w:ilvl="4" w:tplc="04130003">
+      <w:start w:val="1"/>
+      <w:numFmt w:val="bullet"/>
+      <w:lvlText w:val="o"/>
+      <w:lvlJc w:val="left"/>
+      <w:pPr>
+        <w:ind w:left="3600" w:hanging="360"/>
+      </w:pPr>
+      <w:rPr>
+        <w:rFonts w:ascii="Courier New" w:hAnsi="Courier New" w:cs="Courier New" w:hint="default"/>
+      </w:rPr>
+    </w:lvl>
+    <w:lvl w:ilvl="5" w:tplc="04130005">
+      <w:start w:val="1"/>
+      <w:numFmt w:val="bullet"/>
+      <w:lvlText w:val=""/>
+      <w:lvlJc w:val="left"/>
+      <w:pPr>
+        <w:ind w:left="4320" w:hanging="360"/>
+      </w:pPr>
+      <w:rPr>
+        <w:rFonts w:ascii="Wingdings" w:hAnsi="Wingdings" w:hint="default"/>
+      </w:rPr>
+    </w:lvl>
+    <w:lvl w:ilvl="6" w:tplc="04130001">
+      <w:start w:val="1"/>
+      <w:numFmt w:val="bullet"/>
+      <w:lvlText w:val=""/>
+      <w:lvlJc w:val="left"/>
+      <w:pPr>
+        <w:ind w:left="5040" w:hanging="360"/>
+      </w:pPr>
+      <w:rPr>
+        <w:rFonts w:ascii="Symbol" w:hAnsi="Symbol" w:hint="default"/>
+      </w:rPr>
+    </w:lvl>
+    <w:lvl w:ilvl="7" w:tplc="04130003">
+      <w:start w:val="1"/>
+      <w:numFmt w:val="bullet"/>
+      <w:lvlText w:val="o"/>
+      <w:lvlJc w:val="left"/>
+      <w:pPr>
+        <w:ind w:left="5760" w:hanging="360"/>
+      </w:pPr>
+      <w:rPr>
+        <w:rFonts w:ascii="Courier New" w:hAnsi="Courier New" w:cs="Courier New" w:hint="default"/>
+      </w:rPr>
+    </w:lvl>
+    <w:lvl w:ilvl="8" w:tplc="04130005">
+      <w:start w:val="1"/>
+      <w:numFmt w:val="bullet"/>
+      <w:lvlText w:val=""/>
+      <w:lvlJc w:val="left"/>
+      <w:pPr>
+        <w:ind w:left="6480" w:hanging="360"/>
+      </w:pPr>
+      <w:rPr>
+        <w:rFonts w:ascii="Wingdings" w:hAnsi="Wingdings" w:hint="default"/>
+      </w:rPr>
+    </w:lvl>
+  </w:abstractNum>
+  <w:abstractNum w:abstractNumId="5" w15:restartNumberingAfterBreak="0">
     <w:nsid w:val="4CD9589E"/>
     <w:multiLevelType w:val="hybridMultilevel"/>
     <w:tmpl w:val="BC300880"/>
@@ -855,7 +1069,7 @@
       </w:rPr>
     </w:lvl>
   </w:abstractNum>
-  <w:abstractNum w:abstractNumId="4" w15:restartNumberingAfterBreak="0">
+  <w:abstractNum w:abstractNumId="6" w15:restartNumberingAfterBreak="0">
     <w:nsid w:val="67310F6B"/>
     <w:multiLevelType w:val="hybridMultilevel"/>
     <w:tmpl w:val="0C346CAE"/>
@@ -968,19 +1182,43 @@
     </w:lvl>
   </w:abstractNum>
   <w:num w:numId="1">
+    <w:abstractNumId w:val="2"/>
+  </w:num>
+  <w:num w:numId="2">
+    <w:abstractNumId w:val="3"/>
+  </w:num>
+  <w:num w:numId="3">
+    <w:abstractNumId w:val="5"/>
+  </w:num>
+  <w:num w:numId="4">
+    <w:abstractNumId w:val="6"/>
+  </w:num>
+  <w:num w:numId="5">
     <w:abstractNumId w:val="1"/>
   </w:num>
-  <w:num w:numId="2">
-    <w:abstractNumId w:val="2"/>
+  <w:num w:numId="6">
+    <w:abstractNumId w:val="4"/>
+    <w:lvlOverride w:ilvl="0"/>
+    <w:lvlOverride w:ilvl="1"/>
+    <w:lvlOverride w:ilvl="2"/>
+    <w:lvlOverride w:ilvl="3"/>
+    <w:lvlOverride w:ilvl="4"/>
+    <w:lvlOverride w:ilvl="5"/>
+    <w:lvlOverride w:ilvl="6"/>
+    <w:lvlOverride w:ilvl="7"/>
+    <w:lvlOverride w:ilvl="8"/>
   </w:num>
-  <w:num w:numId="3">
-    <w:abstractNumId w:val="3"/>
-  </w:num>
-  <w:num w:numId="4">
-    <w:abstractNumId w:val="4"/>
-  </w:num>
-  <w:num w:numId="5">
+  <w:num w:numId="7">
     <w:abstractNumId w:val="0"/>
+    <w:lvlOverride w:ilvl="0"/>
+    <w:lvlOverride w:ilvl="1"/>
+    <w:lvlOverride w:ilvl="2"/>
+    <w:lvlOverride w:ilvl="3"/>
+    <w:lvlOverride w:ilvl="4"/>
+    <w:lvlOverride w:ilvl="5"/>
+    <w:lvlOverride w:ilvl="6"/>
+    <w:lvlOverride w:ilvl="7"/>
+    <w:lvlOverride w:ilvl="8"/>
   </w:num>
 </w:numbering>
 </file>

</xml_diff>